<commit_message>
docs: atualizada documentação de requisitos
</commit_message>
<xml_diff>
--- a/ProjetoVitrineVirtural/Documentation/Artefatos-final/DocumentacaoRequisitos.docx
+++ b/ProjetoVitrineVirtural/Documentation/Artefatos-final/DocumentacaoRequisitos.docx
@@ -7123,9 +7123,6 @@
             <w:tcW w:w="4247" w:type="dxa"/>
           </w:tcPr>
           <w:p>
-            <w:pPr>
-              <w:jc w:val="both"/>
-            </w:pPr>
             <w:r>
               <w:t>A lista deve conter o seu nome, prévia de produtos e valor total. Exibir opção de editar e continuar compra.</w:t>
             </w:r>
@@ -11924,13 +11921,25 @@
               </w:rPr>
             </w:pPr>
             <w:r>
-              <w:t>O sistema deverá atualizar a lista de pedidos sempre que chegar uma nova solicitação</w:t>
-            </w:r>
-            <w:r>
-              <w:t>/notificação</w:t>
-            </w:r>
-            <w:r>
-              <w:t xml:space="preserve"> de mensagem de um cliente.</w:t>
+              <w:t xml:space="preserve">O sistema deverá atualizar a lista de pedidos sempre que </w:t>
+            </w:r>
+            <w:r>
+              <w:t>for gerado</w:t>
+            </w:r>
+            <w:r>
+              <w:t xml:space="preserve"> um</w:t>
+            </w:r>
+            <w:r>
+              <w:t xml:space="preserve"> novo pedido d</w:t>
+            </w:r>
+            <w:r>
+              <w:t>e</w:t>
+            </w:r>
+            <w:r>
+              <w:t xml:space="preserve"> cliente</w:t>
+            </w:r>
+            <w:r>
+              <w:t>.</w:t>
             </w:r>
           </w:p>
         </w:tc>
@@ -12647,7 +12656,6 @@
           <w:b/>
           <w:bCs/>
         </w:rPr>
-        <w:lastRenderedPageBreak/>
         <w:t xml:space="preserve">Quadro 2 – </w:t>
       </w:r>
       <w:r>
@@ -12683,6 +12691,7 @@
                 <w:b/>
                 <w:bCs/>
               </w:rPr>
+              <w:lastRenderedPageBreak/>
               <w:t>ID:</w:t>
             </w:r>
             <w:r>

</xml_diff>